<commit_message>
Added instructions on creating a folder to store the images correctly. Also eliminated the need for these instructions (hopefully).
</commit_message>
<xml_diff>
--- a/instructions.docx
+++ b/instructions.docx
@@ -25,15 +25,7 @@
         <w:jc w:val="center"/>
       </w:pPr>
       <w:r>
-        <w:t xml:space="preserve">Instructions </w:t>
-      </w:r>
-      <w:proofErr w:type="gramStart"/>
-      <w:r>
-        <w:t>For</w:t>
-      </w:r>
-      <w:proofErr w:type="gramEnd"/>
-      <w:r>
-        <w:t xml:space="preserve"> Use</w:t>
+        <w:t>Instructions For Use</w:t>
       </w:r>
     </w:p>
     <w:p/>
@@ -42,13 +34,8 @@
         <w:jc w:val="center"/>
       </w:pPr>
       <w:r>
-        <w:t xml:space="preserve">Ross </w:t>
-      </w:r>
-      <w:proofErr w:type="spellStart"/>
-      <w:r>
-        <w:t>Maciejewski</w:t>
-      </w:r>
-      <w:proofErr w:type="spellEnd"/>
+        <w:t>Ross Maciejewski</w:t>
+      </w:r>
     </w:p>
     <w:p>
       <w:pPr>
@@ -1821,15 +1808,7 @@
         </w:numPr>
       </w:pPr>
       <w:r>
-        <w:t xml:space="preserve">Load Eclipse. The workspace should be a directory where the </w:t>
-      </w:r>
-      <w:proofErr w:type="spellStart"/>
-      <w:r>
-        <w:t>coe</w:t>
-      </w:r>
-      <w:proofErr w:type="spellEnd"/>
-      <w:r>
-        <w:t xml:space="preserve"> is stored (i.e. Documents/Code/)</w:t>
+        <w:t>Load Eclipse. The workspace should be a directory where the coe is stored (i.e. Documents/Code/)</w:t>
       </w:r>
     </w:p>
     <w:p>
@@ -1907,15 +1886,7 @@
         </w:numPr>
       </w:pPr>
       <w:r>
-        <w:t>The project "</w:t>
-      </w:r>
-      <w:proofErr w:type="spellStart"/>
-      <w:r>
-        <w:t>webservice</w:t>
-      </w:r>
-      <w:proofErr w:type="spellEnd"/>
-      <w:r>
-        <w:t>" should be located under the Projects list when the code directory is found.</w:t>
+        <w:t>The project "webservice" should be located under the Projects list when the code directory is found.</w:t>
       </w:r>
     </w:p>
     <w:p>
@@ -1927,15 +1898,7 @@
         </w:numPr>
       </w:pPr>
       <w:r>
-        <w:t xml:space="preserve">Select the </w:t>
-      </w:r>
-      <w:proofErr w:type="spellStart"/>
-      <w:r>
-        <w:t>webservice</w:t>
-      </w:r>
-      <w:proofErr w:type="spellEnd"/>
-      <w:r>
-        <w:t xml:space="preserve"> project and Finish</w:t>
+        <w:t>Select the webservice project and Finish</w:t>
       </w:r>
     </w:p>
     <w:p/>
@@ -2090,23 +2053,7 @@
       </w:pPr>
       <w:r>
         <w:lastRenderedPageBreak/>
-        <w:t>Create a folder for libraries called libs (if it doesn't exist) in the web service code location (</w:t>
-      </w:r>
-      <w:proofErr w:type="spellStart"/>
-      <w:r>
-        <w:t>ie</w:t>
-      </w:r>
-      <w:proofErr w:type="spellEnd"/>
-      <w:r>
-        <w:t xml:space="preserve"> Documents/Code/Facebook Code/</w:t>
-      </w:r>
-      <w:proofErr w:type="spellStart"/>
-      <w:r>
-        <w:t>webservice</w:t>
-      </w:r>
-      <w:proofErr w:type="spellEnd"/>
-      <w:r>
-        <w:t>/libs)</w:t>
+        <w:t>Create a folder for libraries called libs (if it doesn't exist) in the web service code location (ie Documents/Code/Facebook Code/webservice/libs)</w:t>
       </w:r>
     </w:p>
     <w:p>
@@ -2142,23 +2089,7 @@
         </w:numPr>
       </w:pPr>
       <w:r>
-        <w:t>Copy over \</w:t>
-      </w:r>
-      <w:proofErr w:type="spellStart"/>
-      <w:r>
-        <w:t>jaxrs-ri</w:t>
-      </w:r>
-      <w:proofErr w:type="spellEnd"/>
-      <w:r>
-        <w:t>\</w:t>
-      </w:r>
-      <w:proofErr w:type="spellStart"/>
-      <w:r>
-        <w:t>ext</w:t>
-      </w:r>
-      <w:proofErr w:type="spellEnd"/>
-      <w:r>
-        <w:t>\javax.servlet-api-3.0.1.jar that was downloaded (from the Jersey 2.0 RI download)</w:t>
+        <w:t>Copy over \jaxrs-ri\ext\javax.servlet-api-3.0.1.jar that was downloaded (from the Jersey 2.0 RI download)</w:t>
       </w:r>
     </w:p>
     <w:p>
@@ -2236,15 +2167,7 @@
         </w:numPr>
       </w:pPr>
       <w:r>
-        <w:t xml:space="preserve">Right click the </w:t>
-      </w:r>
-      <w:proofErr w:type="spellStart"/>
-      <w:r>
-        <w:t>webservice</w:t>
-      </w:r>
-      <w:proofErr w:type="spellEnd"/>
-      <w:r>
-        <w:t xml:space="preserve"> project in Eclipse and select Properties</w:t>
+        <w:t>Right click the webservice project in Eclipse and select Properties</w:t>
       </w:r>
     </w:p>
     <w:p>
@@ -2355,15 +2278,7 @@
         </w:numPr>
       </w:pPr>
       <w:r>
-        <w:t>Select Tomcat v7.0 Server and leave the default host name (</w:t>
-      </w:r>
-      <w:proofErr w:type="spellStart"/>
-      <w:r>
-        <w:t>localhost</w:t>
-      </w:r>
-      <w:proofErr w:type="spellEnd"/>
-      <w:r>
-        <w:t>)</w:t>
+        <w:t>Select Tomcat v7.0 Server and leave the default host name (localhost)</w:t>
       </w:r>
     </w:p>
     <w:p>
@@ -2387,15 +2302,7 @@
         </w:numPr>
       </w:pPr>
       <w:r>
-        <w:t xml:space="preserve">Add the </w:t>
-      </w:r>
-      <w:proofErr w:type="spellStart"/>
-      <w:r>
-        <w:t>webservice</w:t>
-      </w:r>
-      <w:proofErr w:type="spellEnd"/>
-      <w:r>
-        <w:t xml:space="preserve"> project to the projects the server is configured for and press Finish</w:t>
+        <w:t>Add the webservice project to the projects the server is configured for and press Finish</w:t>
       </w:r>
     </w:p>
     <w:p>
@@ -2407,31 +2314,7 @@
         </w:numPr>
       </w:pPr>
       <w:r>
-        <w:t xml:space="preserve">Copy to </w:t>
-      </w:r>
-      <w:proofErr w:type="spellStart"/>
-      <w:r>
-        <w:t>webservice</w:t>
-      </w:r>
-      <w:proofErr w:type="spellEnd"/>
-      <w:r>
-        <w:t>/</w:t>
-      </w:r>
-      <w:proofErr w:type="spellStart"/>
-      <w:r>
-        <w:t>WebRoot</w:t>
-      </w:r>
-      <w:proofErr w:type="spellEnd"/>
-      <w:r>
-        <w:t xml:space="preserve">/WEB-INF/lib/ from </w:t>
-      </w:r>
-      <w:proofErr w:type="spellStart"/>
-      <w:r>
-        <w:t>webservice</w:t>
-      </w:r>
-      <w:proofErr w:type="spellEnd"/>
-      <w:r>
-        <w:t>/libs/:</w:t>
+        <w:t>Copy to webservice/WebRoot/WEB-INF/lib/ from webservice/libs/:</w:t>
       </w:r>
     </w:p>
     <w:p>
@@ -2551,15 +2434,7 @@
         </w:numPr>
       </w:pPr>
       <w:r>
-        <w:t xml:space="preserve">Under the </w:t>
-      </w:r>
-      <w:proofErr w:type="spellStart"/>
-      <w:r>
-        <w:t>Classpath</w:t>
-      </w:r>
-      <w:proofErr w:type="spellEnd"/>
-      <w:r>
-        <w:t xml:space="preserve"> tab, click the User Entries list then press Add JARs...</w:t>
+        <w:t>Under the Classpath tab, click the User Entries list then press Add JARs...</w:t>
       </w:r>
     </w:p>
     <w:p>
@@ -2571,23 +2446,7 @@
         </w:numPr>
       </w:pPr>
       <w:r>
-        <w:t xml:space="preserve">Add (from the </w:t>
-      </w:r>
-      <w:proofErr w:type="spellStart"/>
-      <w:r>
-        <w:t>webservice</w:t>
-      </w:r>
-      <w:proofErr w:type="spellEnd"/>
-      <w:r>
-        <w:t>/</w:t>
-      </w:r>
-      <w:proofErr w:type="spellStart"/>
-      <w:r>
-        <w:t>WebRoot</w:t>
-      </w:r>
-      <w:proofErr w:type="spellEnd"/>
-      <w:r>
-        <w:t>/WEB-INF/lib/ path)</w:t>
+        <w:t>Add (from the webservice/WebRoot/WEB-INF/lib/ path)</w:t>
       </w:r>
     </w:p>
     <w:p>
@@ -2698,15 +2557,7 @@
         </w:numPr>
       </w:pPr>
       <w:r>
-        <w:t xml:space="preserve">Open the server configuration folder in Eclipse (typically under Servers/Tomcat_v7.0_Server at </w:t>
-      </w:r>
-      <w:proofErr w:type="spellStart"/>
-      <w:r>
-        <w:t>localhost-config</w:t>
-      </w:r>
-      <w:proofErr w:type="spellEnd"/>
-      <w:r>
-        <w:t>)</w:t>
+        <w:t>Open the server configuration folder in Eclipse (typically under Servers/Tomcat_v7.0_Server at localhost-config)</w:t>
       </w:r>
     </w:p>
     <w:p>
@@ -2738,31 +2589,7 @@
         <w:pStyle w:val="ListParagraph"/>
       </w:pPr>
       <w:r>
-        <w:t>&lt;Resource name="</w:t>
-      </w:r>
-      <w:proofErr w:type="spellStart"/>
-      <w:r>
-        <w:t>jdbc</w:t>
-      </w:r>
-      <w:proofErr w:type="spellEnd"/>
-      <w:r>
-        <w:t xml:space="preserve">/phonebook" </w:t>
-      </w:r>
-      <w:proofErr w:type="spellStart"/>
-      <w:r>
-        <w:t>auth</w:t>
-      </w:r>
-      <w:proofErr w:type="spellEnd"/>
-      <w:r>
-        <w:t>="Container" type="</w:t>
-      </w:r>
-      <w:proofErr w:type="spellStart"/>
-      <w:r>
-        <w:t>javax.sql.DataSource</w:t>
-      </w:r>
-      <w:proofErr w:type="spellEnd"/>
-      <w:r>
-        <w:t>"</w:t>
+        <w:t>&lt;Resource name="jdbc/phonebook" auth="Container" type="javax.sql.DataSource"</w:t>
       </w:r>
     </w:p>
     <w:p>
@@ -2775,99 +2602,32 @@
       <w:r>
         <w:t xml:space="preserve">   </w:t>
       </w:r>
-      <w:proofErr w:type="spellStart"/>
-      <w:proofErr w:type="gramStart"/>
-      <w:r>
-        <w:t>maxActive</w:t>
-      </w:r>
-      <w:proofErr w:type="spellEnd"/>
-      <w:proofErr w:type="gramEnd"/>
-      <w:r>
-        <w:t xml:space="preserve">="100" </w:t>
-      </w:r>
-      <w:proofErr w:type="spellStart"/>
-      <w:r>
-        <w:t>maxIdle</w:t>
-      </w:r>
-      <w:proofErr w:type="spellEnd"/>
-      <w:r>
-        <w:t xml:space="preserve">="30" </w:t>
-      </w:r>
-      <w:proofErr w:type="spellStart"/>
-      <w:r>
-        <w:t>maxWait</w:t>
-      </w:r>
-      <w:proofErr w:type="spellEnd"/>
-      <w:r>
-        <w:t>="10000"</w:t>
-      </w:r>
-    </w:p>
-    <w:p>
-      <w:pPr>
-        <w:pStyle w:val="ListParagraph"/>
-      </w:pPr>
-      <w:r>
-        <w:t xml:space="preserve">               </w:t>
-      </w:r>
-      <w:proofErr w:type="spellStart"/>
-      <w:proofErr w:type="gramStart"/>
-      <w:r>
-        <w:t>url</w:t>
-      </w:r>
-      <w:proofErr w:type="spellEnd"/>
-      <w:proofErr w:type="gramEnd"/>
-      <w:r>
-        <w:t>="</w:t>
-      </w:r>
-      <w:proofErr w:type="spellStart"/>
-      <w:r>
-        <w:t>jdbc:mysql</w:t>
-      </w:r>
-      <w:proofErr w:type="spellEnd"/>
-      <w:r>
-        <w:t>://DB_LOCATION"</w:t>
-      </w:r>
-    </w:p>
-    <w:p>
-      <w:pPr>
-        <w:pStyle w:val="ListParagraph"/>
-      </w:pPr>
-      <w:r>
-        <w:t xml:space="preserve">               </w:t>
-      </w:r>
-      <w:proofErr w:type="spellStart"/>
-      <w:proofErr w:type="gramStart"/>
-      <w:r>
-        <w:t>driverClassName</w:t>
-      </w:r>
-      <w:proofErr w:type="spellEnd"/>
-      <w:proofErr w:type="gramEnd"/>
-      <w:r>
-        <w:t>="</w:t>
-      </w:r>
-      <w:proofErr w:type="spellStart"/>
-      <w:r>
-        <w:t>com.mysql.jdbc.Driver</w:t>
-      </w:r>
-      <w:proofErr w:type="spellEnd"/>
-      <w:r>
-        <w:t>"</w:t>
-      </w:r>
-    </w:p>
-    <w:p>
-      <w:pPr>
-        <w:pStyle w:val="ListParagraph"/>
-      </w:pPr>
-      <w:r>
-        <w:t xml:space="preserve">               </w:t>
-      </w:r>
-      <w:proofErr w:type="gramStart"/>
-      <w:r>
-        <w:t>username</w:t>
-      </w:r>
-      <w:proofErr w:type="gramEnd"/>
-      <w:r>
-        <w:t>="USER" password="PASSWORD" /&gt;</w:t>
+      <w:r>
+        <w:t>maxActive="100" maxIdle="30" maxWait="10000"</w:t>
+      </w:r>
+    </w:p>
+    <w:p>
+      <w:pPr>
+        <w:pStyle w:val="ListParagraph"/>
+      </w:pPr>
+      <w:r>
+        <w:t xml:space="preserve">               url="jdbc:mysql://DB_LOCATION"</w:t>
+      </w:r>
+    </w:p>
+    <w:p>
+      <w:pPr>
+        <w:pStyle w:val="ListParagraph"/>
+      </w:pPr>
+      <w:r>
+        <w:t xml:space="preserve">               driverClassName="com.mysql.jdbc.Driver"</w:t>
+      </w:r>
+    </w:p>
+    <w:p>
+      <w:pPr>
+        <w:pStyle w:val="ListParagraph"/>
+      </w:pPr>
+      <w:r>
+        <w:t xml:space="preserve">               username="USER" password="PASSWORD" /&gt;</w:t>
       </w:r>
       <w:r>
         <w:br/>
@@ -2936,23 +2696,7 @@
         <w:t xml:space="preserve">uery.java in the Java Resources </w:t>
       </w:r>
       <w:r>
-        <w:t>(</w:t>
-      </w:r>
-      <w:proofErr w:type="spellStart"/>
-      <w:r>
-        <w:t>src</w:t>
-      </w:r>
-      <w:proofErr w:type="spellEnd"/>
-      <w:r>
-        <w:t>/</w:t>
-      </w:r>
-      <w:proofErr w:type="spellStart"/>
-      <w:r>
-        <w:t>edu.asu.wangfeng.surname.service.resources</w:t>
-      </w:r>
-      <w:proofErr w:type="spellEnd"/>
-      <w:r>
-        <w:t>)</w:t>
+        <w:t>(src/edu.asu.wangfeng.surname.service.resources)</w:t>
       </w:r>
     </w:p>
     <w:p>
@@ -2988,15 +2732,7 @@
         </w:numPr>
       </w:pPr>
       <w:r>
-        <w:t xml:space="preserve">Change the </w:t>
-      </w:r>
-      <w:proofErr w:type="spellStart"/>
-      <w:r>
-        <w:t>url</w:t>
-      </w:r>
-      <w:proofErr w:type="spellEnd"/>
-      <w:r>
-        <w:t xml:space="preserve">, username and password strings to the correct </w:t>
+        <w:t xml:space="preserve">Change the url, username and password strings to the correct </w:t>
       </w:r>
       <w:r>
         <w:t>values</w:t>
@@ -3133,23 +2869,7 @@
         </w:numPr>
       </w:pPr>
       <w:r>
-        <w:t xml:space="preserve">Change the line </w:t>
-      </w:r>
-      <w:proofErr w:type="spellStart"/>
-      <w:r>
-        <w:t>driverClassName</w:t>
-      </w:r>
-      <w:proofErr w:type="spellEnd"/>
-      <w:r>
-        <w:t>="</w:t>
-      </w:r>
-      <w:proofErr w:type="spellStart"/>
-      <w:r>
-        <w:t>com.mysql.jdbc.Driver</w:t>
-      </w:r>
-      <w:proofErr w:type="spellEnd"/>
-      <w:r>
-        <w:t>" to the correct driver type in context.xml</w:t>
+        <w:t>Change the line driverClassName="com.mysql.jdbc.Driver" to the correct driver type in context.xml</w:t>
       </w:r>
     </w:p>
     <w:p>
@@ -3161,31 +2881,7 @@
         </w:numPr>
       </w:pPr>
       <w:r>
-        <w:t xml:space="preserve">Change the </w:t>
-      </w:r>
-      <w:proofErr w:type="spellStart"/>
-      <w:r>
-        <w:t>mysql</w:t>
-      </w:r>
-      <w:proofErr w:type="spellEnd"/>
-      <w:r>
-        <w:t xml:space="preserve"> part of </w:t>
-      </w:r>
-      <w:proofErr w:type="spellStart"/>
-      <w:r>
-        <w:t>url</w:t>
-      </w:r>
-      <w:proofErr w:type="spellEnd"/>
-      <w:r>
-        <w:t>="</w:t>
-      </w:r>
-      <w:proofErr w:type="spellStart"/>
-      <w:r>
-        <w:t>jdbc:mysql</w:t>
-      </w:r>
-      <w:proofErr w:type="spellEnd"/>
-      <w:r>
-        <w:t>://DB_LOCATION" in the context.xml to the correct database type</w:t>
+        <w:t>Change the mysql part of url="jdbc:mysql://DB_LOCATION" in the context.xml to the correct database type</w:t>
       </w:r>
     </w:p>
     <w:p>
@@ -3212,40 +2908,101 @@
         <w:t xml:space="preserve">Change the </w:t>
       </w:r>
       <w:r>
-        <w:t xml:space="preserve">String </w:t>
-      </w:r>
-      <w:proofErr w:type="spellStart"/>
-      <w:r>
-        <w:t>url</w:t>
-      </w:r>
-      <w:proofErr w:type="spellEnd"/>
-      <w:r>
-        <w:t xml:space="preserve"> = "</w:t>
-      </w:r>
-      <w:proofErr w:type="spellStart"/>
-      <w:r>
-        <w:t>jdbc</w:t>
-      </w:r>
-      <w:proofErr w:type="gramStart"/>
-      <w:r>
-        <w:t>:mysql</w:t>
-      </w:r>
-      <w:proofErr w:type="spellEnd"/>
-      <w:proofErr w:type="gramEnd"/>
-      <w:r>
-        <w:t>://localhost:3306/phonebook";</w:t>
-      </w:r>
-      <w:r>
-        <w:t xml:space="preserve"> line in the now uncommented code from </w:t>
-      </w:r>
-      <w:proofErr w:type="spellStart"/>
-      <w:r>
-        <w:t>mysql</w:t>
-      </w:r>
-      <w:proofErr w:type="spellEnd"/>
-      <w:r>
-        <w:t xml:space="preserve"> to the correct database type.</w:t>
-      </w:r>
+        <w:t>String url = "jdbc:mysql://localhost:3306/phonebook";</w:t>
+      </w:r>
+      <w:r>
+        <w:t xml:space="preserve"> line in the now uncommented code from mysql to the correct database type.</w:t>
+      </w:r>
+    </w:p>
+    <w:p>
+      <w:pPr>
+        <w:pStyle w:val="Heading1"/>
+      </w:pPr>
+      <w:r>
+        <w:t>Setup Image Folder</w:t>
+      </w:r>
+    </w:p>
+    <w:p/>
+    <w:p>
+      <w:pPr>
+        <w:pStyle w:val="ListParagraph"/>
+        <w:numPr>
+          <w:ilvl w:val="0"/>
+          <w:numId w:val="19"/>
+        </w:numPr>
+      </w:pPr>
+      <w:r>
+        <w:lastRenderedPageBreak/>
+        <w:t>If given a NullPointerException when creating/capturing an image, the following steps must be followed.</w:t>
+      </w:r>
+    </w:p>
+    <w:p>
+      <w:pPr>
+        <w:pStyle w:val="ListParagraph"/>
+        <w:numPr>
+          <w:ilvl w:val="0"/>
+          <w:numId w:val="19"/>
+        </w:numPr>
+      </w:pPr>
+      <w:r>
+        <w:t>Find the base server directory.</w:t>
+      </w:r>
+    </w:p>
+    <w:p>
+      <w:pPr>
+        <w:pStyle w:val="ListParagraph"/>
+        <w:numPr>
+          <w:ilvl w:val="1"/>
+          <w:numId w:val="19"/>
+        </w:numPr>
+      </w:pPr>
+      <w:r>
+        <w:t xml:space="preserve">This varies on server configuration but in Eclipse with Tomcat, the default is </w:t>
+      </w:r>
+      <w:r>
+        <w:t>C:\Users\jlibarr1\Documents\Code\Facebook Code\.metadata\.plugins\org.eclipse.wst.server.core\tmp0\wtpwebapps\</w:t>
+      </w:r>
+    </w:p>
+    <w:p>
+      <w:pPr>
+        <w:pStyle w:val="ListParagraph"/>
+        <w:numPr>
+          <w:ilvl w:val="0"/>
+          <w:numId w:val="19"/>
+        </w:numPr>
+      </w:pPr>
+      <w:r>
+        <w:t>Within the base server directory, follow the path: webservice/image/</w:t>
+      </w:r>
+    </w:p>
+    <w:p>
+      <w:pPr>
+        <w:pStyle w:val="ListParagraph"/>
+        <w:numPr>
+          <w:ilvl w:val="1"/>
+          <w:numId w:val="19"/>
+        </w:numPr>
+      </w:pPr>
+      <w:r>
+        <w:t xml:space="preserve">You should now be in the </w:t>
+      </w:r>
+      <w:r>
+        <w:t>location for images within the server</w:t>
+      </w:r>
+    </w:p>
+    <w:p>
+      <w:pPr>
+        <w:pStyle w:val="ListParagraph"/>
+        <w:numPr>
+          <w:ilvl w:val="0"/>
+          <w:numId w:val="19"/>
+        </w:numPr>
+      </w:pPr>
+      <w:r>
+        <w:t>Add a folder named “upload.”</w:t>
+      </w:r>
+      <w:bookmarkStart w:id="12" w:name="_GoBack"/>
+      <w:bookmarkEnd w:id="12"/>
     </w:p>
     <w:p/>
     <w:p>
@@ -3278,22 +3035,22 @@
       <w:pPr>
         <w:pStyle w:val="Heading1"/>
       </w:pPr>
-      <w:bookmarkStart w:id="12" w:name="_Toc370828269"/>
+      <w:bookmarkStart w:id="13" w:name="_Toc370828269"/>
       <w:r>
         <w:lastRenderedPageBreak/>
         <w:t>Setup Web Application</w:t>
       </w:r>
-      <w:bookmarkEnd w:id="12"/>
+      <w:bookmarkEnd w:id="13"/>
     </w:p>
     <w:p>
       <w:pPr>
         <w:pStyle w:val="Heading2"/>
       </w:pPr>
-      <w:bookmarkStart w:id="13" w:name="_Toc370828270"/>
+      <w:bookmarkStart w:id="14" w:name="_Toc370828270"/>
       <w:r>
         <w:t>Download and Copy the Required Libraries</w:t>
       </w:r>
-      <w:bookmarkEnd w:id="13"/>
+      <w:bookmarkEnd w:id="14"/>
     </w:p>
     <w:p/>
     <w:p>
@@ -3305,15 +3062,7 @@
         </w:numPr>
       </w:pPr>
       <w:r>
-        <w:t xml:space="preserve">Download </w:t>
-      </w:r>
-      <w:proofErr w:type="spellStart"/>
-      <w:r>
-        <w:t>jQuery</w:t>
-      </w:r>
-      <w:proofErr w:type="spellEnd"/>
-      <w:r>
-        <w:t xml:space="preserve"> UI: </w:t>
+        <w:t xml:space="preserve">Download jQuery UI: </w:t>
       </w:r>
       <w:hyperlink r:id="rId14" w:history="1">
         <w:r>
@@ -3333,15 +3082,7 @@
         </w:numPr>
       </w:pPr>
       <w:r>
-        <w:t xml:space="preserve">Unzip </w:t>
-      </w:r>
-      <w:proofErr w:type="spellStart"/>
-      <w:r>
-        <w:t>jQuery</w:t>
-      </w:r>
-      <w:proofErr w:type="spellEnd"/>
-      <w:r>
-        <w:t xml:space="preserve"> UI folder.</w:t>
+        <w:t>Unzip jQuery UI folder.</w:t>
       </w:r>
     </w:p>
     <w:p>
@@ -3353,26 +3094,10 @@
         </w:numPr>
       </w:pPr>
       <w:r>
-        <w:t xml:space="preserve">Copy the unzipped </w:t>
-      </w:r>
-      <w:proofErr w:type="spellStart"/>
-      <w:r>
-        <w:t>jQuery</w:t>
-      </w:r>
-      <w:proofErr w:type="spellEnd"/>
-      <w:r>
-        <w:t xml:space="preserve"> UI folder to the lib folder in </w:t>
-      </w:r>
-      <w:r>
-        <w:t>\Documents\Code\Facebook Code\Web\</w:t>
-      </w:r>
-      <w:proofErr w:type="spellStart"/>
-      <w:r>
-        <w:t>php</w:t>
-      </w:r>
-      <w:proofErr w:type="spellEnd"/>
-      <w:r>
-        <w:t>\lib</w:t>
+        <w:t xml:space="preserve">Copy the unzipped jQuery UI folder to the lib folder in </w:t>
+      </w:r>
+      <w:r>
+        <w:t>\Documents\Code\Facebook Code\Web\php\lib</w:t>
       </w:r>
     </w:p>
     <w:p/>
@@ -3380,11 +3105,11 @@
       <w:pPr>
         <w:pStyle w:val="Heading2"/>
       </w:pPr>
-      <w:bookmarkStart w:id="14" w:name="_Toc370828271"/>
+      <w:bookmarkStart w:id="15" w:name="_Toc370828271"/>
       <w:r>
         <w:t>Running the Web Application</w:t>
       </w:r>
-      <w:bookmarkEnd w:id="14"/>
+      <w:bookmarkEnd w:id="15"/>
     </w:p>
     <w:p/>
     <w:p>
@@ -3428,11 +3153,11 @@
       <w:pPr>
         <w:pStyle w:val="Heading2"/>
       </w:pPr>
-      <w:bookmarkStart w:id="15" w:name="_Toc370828272"/>
+      <w:bookmarkStart w:id="16" w:name="_Toc370828272"/>
       <w:r>
         <w:t>Change the Map Location</w:t>
       </w:r>
-      <w:bookmarkEnd w:id="15"/>
+      <w:bookmarkEnd w:id="16"/>
     </w:p>
     <w:p/>
     <w:p>
@@ -3444,23 +3169,7 @@
         </w:numPr>
       </w:pPr>
       <w:r>
-        <w:t>Find the state.js file in the provided files (\Web\</w:t>
-      </w:r>
-      <w:proofErr w:type="spellStart"/>
-      <w:r>
-        <w:t>php</w:t>
-      </w:r>
-      <w:proofErr w:type="spellEnd"/>
-      <w:r>
-        <w:t>\</w:t>
-      </w:r>
-      <w:proofErr w:type="spellStart"/>
-      <w:r>
-        <w:t>javascript</w:t>
-      </w:r>
-      <w:proofErr w:type="spellEnd"/>
-      <w:r>
-        <w:t>\) and open it</w:t>
+        <w:t>Find the state.js file in the provided files (\Web\php\javascript\) and open it</w:t>
       </w:r>
       <w:r>
         <w:t>.</w:t>
@@ -3475,39 +3184,7 @@
         </w:numPr>
       </w:pPr>
       <w:r>
-        <w:t xml:space="preserve">The </w:t>
-      </w:r>
-      <w:proofErr w:type="spellStart"/>
-      <w:r>
-        <w:t>centerLat</w:t>
-      </w:r>
-      <w:proofErr w:type="spellEnd"/>
-      <w:r>
-        <w:t xml:space="preserve"> and </w:t>
-      </w:r>
-      <w:proofErr w:type="spellStart"/>
-      <w:r>
-        <w:t>centerLon</w:t>
-      </w:r>
-      <w:proofErr w:type="spellEnd"/>
-      <w:r>
-        <w:t xml:space="preserve"> variable correspond to the </w:t>
-      </w:r>
-      <w:proofErr w:type="spellStart"/>
-      <w:r>
-        <w:t>lat</w:t>
-      </w:r>
-      <w:proofErr w:type="spellEnd"/>
-      <w:r>
-        <w:t xml:space="preserve"> and </w:t>
-      </w:r>
-      <w:proofErr w:type="spellStart"/>
-      <w:r>
-        <w:t>lon</w:t>
-      </w:r>
-      <w:proofErr w:type="spellEnd"/>
-      <w:r>
-        <w:t xml:space="preserve"> of the center of the map</w:t>
+        <w:t>The centerLat and centerLon variable correspond to the lat and lon of the center of the map</w:t>
       </w:r>
     </w:p>
     <w:p>
@@ -3518,21 +3195,8 @@
           <w:numId w:val="15"/>
         </w:numPr>
       </w:pPr>
-      <w:proofErr w:type="spellStart"/>
-      <w:r>
-        <w:t>zoomLevel</w:t>
-      </w:r>
-      <w:proofErr w:type="spellEnd"/>
-      <w:r>
-        <w:t xml:space="preserve"> corresponds to </w:t>
-      </w:r>
-      <w:proofErr w:type="spellStart"/>
-      <w:r>
-        <w:t>teh</w:t>
-      </w:r>
-      <w:proofErr w:type="spellEnd"/>
-      <w:r>
-        <w:t xml:space="preserve"> zoom level of the map</w:t>
+      <w:r>
+        <w:t>zoomLevel corresponds to teh zoom level of the map</w:t>
       </w:r>
     </w:p>
     <w:p/>
@@ -3540,11 +3204,11 @@
       <w:pPr>
         <w:pStyle w:val="Heading2"/>
       </w:pPr>
-      <w:bookmarkStart w:id="16" w:name="_Toc370828273"/>
+      <w:bookmarkStart w:id="17" w:name="_Toc370828273"/>
       <w:r>
         <w:t>Change the Web Service Location</w:t>
       </w:r>
-      <w:bookmarkEnd w:id="16"/>
+      <w:bookmarkEnd w:id="17"/>
     </w:p>
     <w:p>
       <w:pPr>
@@ -3555,23 +3219,7 @@
         </w:numPr>
       </w:pPr>
       <w:r>
-        <w:t>Find the state.js file in the provided files (\Web\</w:t>
-      </w:r>
-      <w:proofErr w:type="spellStart"/>
-      <w:r>
-        <w:t>php</w:t>
-      </w:r>
-      <w:proofErr w:type="spellEnd"/>
-      <w:r>
-        <w:t>\</w:t>
-      </w:r>
-      <w:proofErr w:type="spellStart"/>
-      <w:r>
-        <w:t>javascript</w:t>
-      </w:r>
-      <w:proofErr w:type="spellEnd"/>
-      <w:r>
-        <w:t>\) and open it.</w:t>
+        <w:t>Find the state.js file in the provided files (\Web\php\javascript\) and open it.</w:t>
       </w:r>
     </w:p>
     <w:p>
@@ -3583,23 +3231,7 @@
         </w:numPr>
       </w:pPr>
       <w:r>
-        <w:t xml:space="preserve">If the web service server is not ran on this computer with default settings, the </w:t>
-      </w:r>
-      <w:proofErr w:type="spellStart"/>
-      <w:r>
-        <w:t>serviceBase</w:t>
-      </w:r>
-      <w:proofErr w:type="spellEnd"/>
-      <w:r>
-        <w:t xml:space="preserve"> and </w:t>
-      </w:r>
-      <w:proofErr w:type="spellStart"/>
-      <w:r>
-        <w:t>httpServiceBase</w:t>
-      </w:r>
-      <w:proofErr w:type="spellEnd"/>
-      <w:r>
-        <w:t xml:space="preserve"> must be changed to the location of the web service server.</w:t>
+        <w:t>If the web service server is not ran on this computer with default settings, the serviceBase and httpServiceBase must be changed to the location of the web service server.</w:t>
       </w:r>
     </w:p>
     <w:p>
@@ -3637,22 +3269,22 @@
       <w:pPr>
         <w:pStyle w:val="Heading1"/>
       </w:pPr>
-      <w:bookmarkStart w:id="17" w:name="_Toc370828274"/>
+      <w:bookmarkStart w:id="18" w:name="_Toc370828274"/>
       <w:r>
         <w:lastRenderedPageBreak/>
         <w:t>Additional Instructions</w:t>
       </w:r>
-      <w:bookmarkEnd w:id="17"/>
+      <w:bookmarkEnd w:id="18"/>
     </w:p>
     <w:p>
       <w:pPr>
         <w:pStyle w:val="Heading2"/>
       </w:pPr>
-      <w:bookmarkStart w:id="18" w:name="_Toc370828275"/>
+      <w:bookmarkStart w:id="19" w:name="_Toc370828275"/>
       <w:r>
         <w:t>Running the Web Server</w:t>
       </w:r>
-      <w:bookmarkEnd w:id="18"/>
+      <w:bookmarkEnd w:id="19"/>
     </w:p>
     <w:p/>
     <w:p>
@@ -3688,15 +3320,7 @@
         </w:numPr>
       </w:pPr>
       <w:r>
-        <w:t xml:space="preserve">Any </w:t>
-      </w:r>
-      <w:proofErr w:type="gramStart"/>
-      <w:r>
-        <w:t>changes to the web services or server (including the changes above) requires</w:t>
-      </w:r>
-      <w:proofErr w:type="gramEnd"/>
-      <w:r>
-        <w:t xml:space="preserve"> the web server to be restarted</w:t>
+        <w:t>Any changes to the web services or server (including the changes above) requires the web server to be restarted</w:t>
       </w:r>
       <w:r>
         <w:t>.</w:t>
@@ -3711,25 +3335,7 @@
         </w:numPr>
       </w:pPr>
       <w:r>
-        <w:t xml:space="preserve">To check the service is running, go to the </w:t>
-      </w:r>
-      <w:proofErr w:type="spellStart"/>
-      <w:proofErr w:type="gramStart"/>
-      <w:r>
-        <w:t>url</w:t>
-      </w:r>
-      <w:proofErr w:type="spellEnd"/>
-      <w:proofErr w:type="gramEnd"/>
-      <w:r>
-        <w:t xml:space="preserve"> of the server and add /</w:t>
-      </w:r>
-      <w:proofErr w:type="spellStart"/>
-      <w:r>
-        <w:t>surnameservice</w:t>
-      </w:r>
-      <w:proofErr w:type="spellEnd"/>
-      <w:r>
-        <w:t>/ - A webpage should display indicating</w:t>
+        <w:t>To check the service is running, go to the url of the server and add /surnameservice/ - A webpage should display indicating</w:t>
       </w:r>
       <w:r>
         <w:t xml:space="preserve"> </w:t>
@@ -3761,13 +3367,8 @@
           <w:numId w:val="11"/>
         </w:numPr>
       </w:pPr>
-      <w:proofErr w:type="spellStart"/>
-      <w:r>
-        <w:t>Nondefault</w:t>
-      </w:r>
-      <w:proofErr w:type="spellEnd"/>
-      <w:r>
-        <w:t xml:space="preserve">: </w:t>
+      <w:r>
+        <w:t xml:space="preserve">Nondefault: </w:t>
       </w:r>
       <w:hyperlink r:id="rId16" w:history="1">
         <w:r>
@@ -3783,11 +3384,11 @@
       <w:pPr>
         <w:pStyle w:val="Heading2"/>
       </w:pPr>
-      <w:bookmarkStart w:id="19" w:name="_Toc370828276"/>
+      <w:bookmarkStart w:id="20" w:name="_Toc370828276"/>
       <w:r>
         <w:t>Change the Columns/Database/Table Searched in Queries</w:t>
       </w:r>
-      <w:bookmarkEnd w:id="19"/>
+      <w:bookmarkEnd w:id="20"/>
     </w:p>
     <w:p/>
     <w:p>
@@ -3799,18 +3400,10 @@
         </w:numPr>
       </w:pPr>
       <w:r>
-        <w:t xml:space="preserve">Under the folder webservice/edu.asu.joseibarra.services.name is the QueryName.java file, containing the SQL </w:t>
-      </w:r>
-      <w:proofErr w:type="spellStart"/>
-      <w:r>
-        <w:t>queries</w:t>
-      </w:r>
-      <w:r>
-        <w:t>The</w:t>
-      </w:r>
-      <w:proofErr w:type="spellEnd"/>
-      <w:r>
-        <w:t xml:space="preserve"> ForenameMapBuilder.java and </w:t>
+        <w:t>Under the folder webservice/edu.asu.joseibarra.services.name is the QueryName.java file, containing the SQL queries</w:t>
+      </w:r>
+      <w:r>
+        <w:t xml:space="preserve">The ForenameMapBuilder.java and </w:t>
       </w:r>
     </w:p>
     <w:p>
@@ -3834,23 +3427,7 @@
         </w:numPr>
       </w:pPr>
       <w:r>
-        <w:t xml:space="preserve">The first SQL gets the latitude and </w:t>
-      </w:r>
-      <w:proofErr w:type="spellStart"/>
-      <w:r>
-        <w:t>logitude</w:t>
-      </w:r>
-      <w:proofErr w:type="spellEnd"/>
-      <w:r>
-        <w:t xml:space="preserve"> for where people are located, given their surname/forename and a min/max </w:t>
-      </w:r>
-      <w:proofErr w:type="spellStart"/>
-      <w:r>
-        <w:t>lon</w:t>
-      </w:r>
-      <w:proofErr w:type="spellEnd"/>
-      <w:r>
-        <w:t>/lat.</w:t>
+        <w:t>The first SQL gets the latitude and logitude for where people are located, given their surname/forename and a min/max lon/lat.</w:t>
       </w:r>
     </w:p>
     <w:p>
@@ -3881,11 +3458,11 @@
       <w:pPr>
         <w:pStyle w:val="Heading2"/>
       </w:pPr>
-      <w:bookmarkStart w:id="20" w:name="_Toc370828277"/>
+      <w:bookmarkStart w:id="21" w:name="_Toc370828277"/>
       <w:r>
         <w:t>Remove Limits on SQL Queries</w:t>
       </w:r>
-      <w:bookmarkEnd w:id="20"/>
+      <w:bookmarkEnd w:id="21"/>
     </w:p>
     <w:p/>
     <w:p>
@@ -3943,25 +3520,17 @@
       <w:pPr>
         <w:pStyle w:val="Heading1"/>
       </w:pPr>
-      <w:bookmarkStart w:id="21" w:name="_Toc370828278"/>
+      <w:bookmarkStart w:id="22" w:name="_Toc370828278"/>
       <w:r>
         <w:lastRenderedPageBreak/>
         <w:t>Screenshots</w:t>
       </w:r>
-      <w:bookmarkEnd w:id="21"/>
+      <w:bookmarkEnd w:id="22"/>
     </w:p>
     <w:p/>
     <w:p>
       <w:r>
-        <w:t xml:space="preserve">The following are limited queries </w:t>
-      </w:r>
-      <w:proofErr w:type="gramStart"/>
-      <w:r>
-        <w:t>(25,000 max)</w:t>
-      </w:r>
-      <w:proofErr w:type="gramEnd"/>
-      <w:r>
-        <w:t xml:space="preserve"> of selected names</w:t>
+        <w:t>The following are limited queries (25,000 max) of selected names</w:t>
       </w:r>
       <w:r>
         <w:t>.</w:t>
@@ -3971,37 +3540,16 @@
       <w:pPr>
         <w:pStyle w:val="Heading2"/>
       </w:pPr>
-      <w:bookmarkStart w:id="22" w:name="_Toc370828279"/>
-      <w:r>
-        <w:t xml:space="preserve">Sample Output for Ross </w:t>
-      </w:r>
-      <w:proofErr w:type="spellStart"/>
-      <w:r>
-        <w:t>Maciejewski</w:t>
-      </w:r>
-      <w:bookmarkEnd w:id="22"/>
-      <w:proofErr w:type="spellEnd"/>
+      <w:bookmarkStart w:id="23" w:name="_Toc370828279"/>
+      <w:r>
+        <w:t>Sample Output for Ross Maciejewski</w:t>
+      </w:r>
+      <w:bookmarkEnd w:id="23"/>
     </w:p>
     <w:p/>
     <w:p>
       <w:r>
-        <w:t>For surname “</w:t>
-      </w:r>
-      <w:proofErr w:type="spellStart"/>
-      <w:r>
-        <w:t>Maciejewski</w:t>
-      </w:r>
-      <w:proofErr w:type="spellEnd"/>
-      <w:r>
-        <w:t xml:space="preserve">,” </w:t>
-      </w:r>
-      <w:proofErr w:type="gramStart"/>
-      <w:r>
-        <w:t>average mean</w:t>
-      </w:r>
-      <w:proofErr w:type="gramEnd"/>
-      <w:r>
-        <w:t xml:space="preserve"> income </w:t>
+        <w:t xml:space="preserve">For surname “Maciejewski,” average mean income </w:t>
       </w:r>
       <w:r>
         <w:t>$72,136.14</w:t>
@@ -4086,15 +3634,7 @@
     <w:p/>
     <w:p>
       <w:r>
-        <w:t xml:space="preserve">For </w:t>
-      </w:r>
-      <w:proofErr w:type="gramStart"/>
-      <w:r>
-        <w:t>forename  “</w:t>
-      </w:r>
-      <w:proofErr w:type="gramEnd"/>
-      <w:r>
-        <w:t xml:space="preserve">Ross,” average mean income </w:t>
+        <w:t xml:space="preserve">For forename  “Ross,” average mean income </w:t>
       </w:r>
       <w:r>
         <w:t>$75,853.07</w:t>
@@ -4174,8 +3714,6 @@
           </wp:inline>
         </w:drawing>
       </w:r>
-      <w:bookmarkStart w:id="23" w:name="_GoBack"/>
-      <w:bookmarkEnd w:id="23"/>
     </w:p>
     <w:p/>
     <w:p>
@@ -4191,15 +3729,7 @@
     <w:p/>
     <w:p>
       <w:r>
-        <w:t xml:space="preserve">For surname “Ibarra,” </w:t>
-      </w:r>
-      <w:proofErr w:type="gramStart"/>
-      <w:r>
-        <w:t>average mean</w:t>
-      </w:r>
-      <w:proofErr w:type="gramEnd"/>
-      <w:r>
-        <w:t xml:space="preserve"> income $</w:t>
+        <w:t>For surname “Ibarra,” average mean income $</w:t>
       </w:r>
       <w:r>
         <w:t>70,788.16</w:t>
@@ -4283,15 +3813,7 @@
         <w:t>,”</w:t>
       </w:r>
       <w:r>
-        <w:t xml:space="preserve"> </w:t>
-      </w:r>
-      <w:proofErr w:type="gramStart"/>
-      <w:r>
-        <w:t>average mean</w:t>
-      </w:r>
-      <w:proofErr w:type="gramEnd"/>
-      <w:r>
-        <w:t xml:space="preserve"> income </w:t>
+        <w:t xml:space="preserve"> average mean income </w:t>
       </w:r>
       <w:r>
         <w:t>$70,787.05</w:t>
@@ -5588,6 +5110,92 @@
     </w:lvl>
   </w:abstractNum>
   <w:abstractNum w:abstractNumId="14">
+    <w:nsid w:val="5A8C7ED1"/>
+    <w:multiLevelType w:val="hybridMultilevel"/>
+    <w:tmpl w:val="FBDE285A"/>
+    <w:lvl w:ilvl="0" w:tplc="0409000F">
+      <w:start w:val="1"/>
+      <w:numFmt w:val="decimal"/>
+      <w:lvlText w:val="%1."/>
+      <w:lvlJc w:val="left"/>
+      <w:pPr>
+        <w:ind w:left="720" w:hanging="360"/>
+      </w:pPr>
+    </w:lvl>
+    <w:lvl w:ilvl="1" w:tplc="04090019">
+      <w:start w:val="1"/>
+      <w:numFmt w:val="lowerLetter"/>
+      <w:lvlText w:val="%2."/>
+      <w:lvlJc w:val="left"/>
+      <w:pPr>
+        <w:ind w:left="1440" w:hanging="360"/>
+      </w:pPr>
+    </w:lvl>
+    <w:lvl w:ilvl="2" w:tplc="0409001B" w:tentative="1">
+      <w:start w:val="1"/>
+      <w:numFmt w:val="lowerRoman"/>
+      <w:lvlText w:val="%3."/>
+      <w:lvlJc w:val="right"/>
+      <w:pPr>
+        <w:ind w:left="2160" w:hanging="180"/>
+      </w:pPr>
+    </w:lvl>
+    <w:lvl w:ilvl="3" w:tplc="0409000F" w:tentative="1">
+      <w:start w:val="1"/>
+      <w:numFmt w:val="decimal"/>
+      <w:lvlText w:val="%4."/>
+      <w:lvlJc w:val="left"/>
+      <w:pPr>
+        <w:ind w:left="2880" w:hanging="360"/>
+      </w:pPr>
+    </w:lvl>
+    <w:lvl w:ilvl="4" w:tplc="04090019" w:tentative="1">
+      <w:start w:val="1"/>
+      <w:numFmt w:val="lowerLetter"/>
+      <w:lvlText w:val="%5."/>
+      <w:lvlJc w:val="left"/>
+      <w:pPr>
+        <w:ind w:left="3600" w:hanging="360"/>
+      </w:pPr>
+    </w:lvl>
+    <w:lvl w:ilvl="5" w:tplc="0409001B" w:tentative="1">
+      <w:start w:val="1"/>
+      <w:numFmt w:val="lowerRoman"/>
+      <w:lvlText w:val="%6."/>
+      <w:lvlJc w:val="right"/>
+      <w:pPr>
+        <w:ind w:left="4320" w:hanging="180"/>
+      </w:pPr>
+    </w:lvl>
+    <w:lvl w:ilvl="6" w:tplc="0409000F" w:tentative="1">
+      <w:start w:val="1"/>
+      <w:numFmt w:val="decimal"/>
+      <w:lvlText w:val="%7."/>
+      <w:lvlJc w:val="left"/>
+      <w:pPr>
+        <w:ind w:left="5040" w:hanging="360"/>
+      </w:pPr>
+    </w:lvl>
+    <w:lvl w:ilvl="7" w:tplc="04090019" w:tentative="1">
+      <w:start w:val="1"/>
+      <w:numFmt w:val="lowerLetter"/>
+      <w:lvlText w:val="%8."/>
+      <w:lvlJc w:val="left"/>
+      <w:pPr>
+        <w:ind w:left="5760" w:hanging="360"/>
+      </w:pPr>
+    </w:lvl>
+    <w:lvl w:ilvl="8" w:tplc="0409001B" w:tentative="1">
+      <w:start w:val="1"/>
+      <w:numFmt w:val="lowerRoman"/>
+      <w:lvlText w:val="%9."/>
+      <w:lvlJc w:val="right"/>
+      <w:pPr>
+        <w:ind w:left="6480" w:hanging="180"/>
+      </w:pPr>
+    </w:lvl>
+  </w:abstractNum>
+  <w:abstractNum w:abstractNumId="15">
     <w:nsid w:val="6CE85E7C"/>
     <w:multiLevelType w:val="hybridMultilevel"/>
     <w:tmpl w:val="FD483BFA"/>
@@ -5673,7 +5281,7 @@
       </w:pPr>
     </w:lvl>
   </w:abstractNum>
-  <w:abstractNum w:abstractNumId="15">
+  <w:abstractNum w:abstractNumId="16">
     <w:nsid w:val="6E8B0DCE"/>
     <w:multiLevelType w:val="hybridMultilevel"/>
     <w:tmpl w:val="948E8ACC"/>
@@ -5759,7 +5367,7 @@
       </w:pPr>
     </w:lvl>
   </w:abstractNum>
-  <w:abstractNum w:abstractNumId="16">
+  <w:abstractNum w:abstractNumId="17">
     <w:nsid w:val="76D934C2"/>
     <w:multiLevelType w:val="hybridMultilevel"/>
     <w:tmpl w:val="68701E9C"/>
@@ -5845,7 +5453,7 @@
       </w:pPr>
     </w:lvl>
   </w:abstractNum>
-  <w:abstractNum w:abstractNumId="17">
+  <w:abstractNum w:abstractNumId="18">
     <w:nsid w:val="794932BF"/>
     <w:multiLevelType w:val="hybridMultilevel"/>
     <w:tmpl w:val="0326435E"/>
@@ -5941,10 +5549,10 @@
     <w:abstractNumId w:val="3"/>
   </w:num>
   <w:num w:numId="4">
-    <w:abstractNumId w:val="17"/>
+    <w:abstractNumId w:val="18"/>
   </w:num>
   <w:num w:numId="5">
-    <w:abstractNumId w:val="15"/>
+    <w:abstractNumId w:val="16"/>
   </w:num>
   <w:num w:numId="6">
     <w:abstractNumId w:val="2"/>
@@ -5962,7 +5570,7 @@
     <w:abstractNumId w:val="10"/>
   </w:num>
   <w:num w:numId="11">
-    <w:abstractNumId w:val="16"/>
+    <w:abstractNumId w:val="17"/>
   </w:num>
   <w:num w:numId="12">
     <w:abstractNumId w:val="6"/>
@@ -5983,6 +5591,9 @@
     <w:abstractNumId w:val="0"/>
   </w:num>
   <w:num w:numId="18">
+    <w:abstractNumId w:val="15"/>
+  </w:num>
+  <w:num w:numId="19">
     <w:abstractNumId w:val="14"/>
   </w:num>
 </w:numbering>
@@ -6795,6 +6406,18 @@
       <w:u w:val="single"/>
     </w:rPr>
   </w:style>
+  <w:style w:type="character" w:styleId="FollowedHyperlink">
+    <w:name w:val="FollowedHyperlink"/>
+    <w:basedOn w:val="DefaultParagraphFont"/>
+    <w:uiPriority w:val="99"/>
+    <w:semiHidden/>
+    <w:unhideWhenUsed/>
+    <w:rsid w:val="00813F1A"/>
+    <w:rPr>
+      <w:color w:val="800080" w:themeColor="followedHyperlink"/>
+      <w:u w:val="single"/>
+    </w:rPr>
+  </w:style>
 </w:styles>
 </file>
 
@@ -7602,6 +7225,18 @@
     <w:rsid w:val="00A44C30"/>
     <w:rPr>
       <w:color w:val="0000FF" w:themeColor="hyperlink"/>
+      <w:u w:val="single"/>
+    </w:rPr>
+  </w:style>
+  <w:style w:type="character" w:styleId="FollowedHyperlink">
+    <w:name w:val="FollowedHyperlink"/>
+    <w:basedOn w:val="DefaultParagraphFont"/>
+    <w:uiPriority w:val="99"/>
+    <w:semiHidden/>
+    <w:unhideWhenUsed/>
+    <w:rsid w:val="00813F1A"/>
+    <w:rPr>
+      <w:color w:val="800080" w:themeColor="followedHyperlink"/>
       <w:u w:val="single"/>
     </w:rPr>
   </w:style>
@@ -7898,7 +7533,7 @@
 </file>
 
 <file path=customXml/itemProps1.xml><?xml version="1.0" encoding="utf-8"?>
-<ds:datastoreItem xmlns:ds="http://schemas.openxmlformats.org/officeDocument/2006/customXml" ds:itemID="{2E36D66C-F593-4FFC-9771-CEAFA2513A17}">
+<ds:datastoreItem xmlns:ds="http://schemas.openxmlformats.org/officeDocument/2006/customXml" ds:itemID="{F4DED7C8-7413-46FC-AAF5-CE19B15561C1}">
   <ds:schemaRefs>
     <ds:schemaRef ds:uri="http://schemas.openxmlformats.org/officeDocument/2006/bibliography"/>
   </ds:schemaRefs>

</xml_diff>